<commit_message>
Implemented document vector normalization
</commit_message>
<xml_diff>
--- a/tasks.docx
+++ b/tasks.docx
@@ -63,12 +63,14 @@
         <w:shd w:val="clear" w:color="auto" w:fill="FFFFFF"/>
         <w:spacing w:before="0" w:beforeAutospacing="0" w:after="0" w:afterAutospacing="0"/>
         <w:rPr>
-          <w:color w:val="444444"/>
-        </w:rPr>
-      </w:pPr>
-      <w:r>
-        <w:rPr>
-          <w:color w:val="444444"/>
+          <w:strike/>
+          <w:color w:val="70AD47" w:themeColor="accent6"/>
+        </w:rPr>
+      </w:pPr>
+      <w:r>
+        <w:rPr>
+          <w:strike/>
+          <w:color w:val="70AD47" w:themeColor="accent6"/>
           <w:bdr w:val="none" w:sz="0" w:space="0" w:color="auto" w:frame="1"/>
         </w:rPr>
         <w:t xml:space="preserve">First, pre-process the documents by removing all HTML tags and convert everything into lower case. Implement a stop list and a stemmer to pre-process the documents (for the stop list and stemmer, you are allowed to use third-party open source code). </w:t>
@@ -84,11 +86,13 @@
         <w:shd w:val="clear" w:color="auto" w:fill="FFFFFF"/>
         <w:spacing w:before="0" w:beforeAutospacing="0" w:after="0" w:afterAutospacing="0"/>
         <w:rPr>
+          <w:strike/>
           <w:color w:val="FF0000"/>
         </w:rPr>
       </w:pPr>
       <w:r>
         <w:rPr>
+          <w:strike/>
           <w:color w:val="FF0000"/>
           <w:bdr w:val="none" w:sz="0" w:space="0" w:color="auto" w:frame="1"/>
         </w:rPr>
@@ -159,11 +163,13 @@
         <w:shd w:val="clear" w:color="auto" w:fill="FFFFFF"/>
         <w:spacing w:before="0" w:beforeAutospacing="0" w:after="0" w:afterAutospacing="0"/>
         <w:rPr>
+          <w:strike/>
           <w:color w:val="FF0000"/>
         </w:rPr>
       </w:pPr>
       <w:r>
         <w:rPr>
+          <w:strike/>
           <w:color w:val="FF0000"/>
           <w:bdr w:val="none" w:sz="0" w:space="0" w:color="auto" w:frame="1"/>
         </w:rPr>
@@ -180,11 +186,13 @@
         <w:shd w:val="clear" w:color="auto" w:fill="FFFFFF"/>
         <w:spacing w:before="0" w:beforeAutospacing="0" w:after="0" w:afterAutospacing="0"/>
         <w:rPr>
+          <w:strike/>
           <w:color w:val="FF0000"/>
         </w:rPr>
       </w:pPr>
       <w:r>
         <w:rPr>
+          <w:strike/>
           <w:color w:val="FF0000"/>
           <w:bdr w:val="none" w:sz="0" w:space="0" w:color="auto" w:frame="1"/>
         </w:rPr>
@@ -201,24 +209,15 @@
         <w:shd w:val="clear" w:color="auto" w:fill="FFFFFF"/>
         <w:spacing w:before="0" w:beforeAutospacing="0" w:after="0" w:afterAutospacing="0"/>
         <w:rPr>
-          <w:color w:val="444444"/>
-        </w:rPr>
-      </w:pPr>
-      <w:r>
-        <w:rPr>
-          <w:color w:val="444444"/>
-          <w:bdr w:val="none" w:sz="0" w:space="0" w:color="auto" w:frame="1"/>
-        </w:rPr>
-        <w:t>For each inc</w:t>
-      </w:r>
-      <w:bookmarkStart w:id="0" w:name="_GoBack"/>
-      <w:bookmarkEnd w:id="0"/>
-      <w:r>
-        <w:rPr>
-          <w:color w:val="444444"/>
-          <w:bdr w:val="none" w:sz="0" w:space="0" w:color="auto" w:frame="1"/>
-        </w:rPr>
-        <w:t xml:space="preserve">oming query, pre-process the query with the stop list and stemmer. Identify candidate documents that contain at least one query term. </w:t>
+          <w:color w:val="70AD47" w:themeColor="accent6"/>
+        </w:rPr>
+      </w:pPr>
+      <w:r>
+        <w:rPr>
+          <w:color w:val="70AD47" w:themeColor="accent6"/>
+          <w:bdr w:val="none" w:sz="0" w:space="0" w:color="auto" w:frame="1"/>
+        </w:rPr>
+        <w:t xml:space="preserve">For each incoming query, pre-process the query with the stop list and stemmer. Identify candidate documents that contain at least one query term. </w:t>
       </w:r>
     </w:p>
     <w:p>
@@ -231,12 +230,12 @@
         <w:shd w:val="clear" w:color="auto" w:fill="FFFFFF"/>
         <w:spacing w:before="0" w:beforeAutospacing="0" w:after="0" w:afterAutospacing="0"/>
         <w:rPr>
-          <w:color w:val="444444"/>
-        </w:rPr>
-      </w:pPr>
-      <w:r>
-        <w:rPr>
-          <w:color w:val="444444"/>
+          <w:color w:val="FF0000"/>
+        </w:rPr>
+      </w:pPr>
+      <w:r>
+        <w:rPr>
+          <w:color w:val="FF0000"/>
           <w:bdr w:val="none" w:sz="0" w:space="0" w:color="auto" w:frame="1"/>
         </w:rPr>
         <w:t xml:space="preserve">Meanwhile, compute the length of the query vector. </w:t>
@@ -257,10 +256,19 @@
       </w:pPr>
       <w:r>
         <w:rPr>
-          <w:color w:val="444444"/>
-          <w:bdr w:val="none" w:sz="0" w:space="0" w:color="auto" w:frame="1"/>
-        </w:rPr>
-        <w:t>Finally, compute the TF-IDF similarity score between the query and each candidate document [hint: there is no need to construct the complete document vector, or loop through all dimensions in the vector space], and sort the documents by the score.</w:t>
+          <w:color w:val="FF0000"/>
+          <w:bdr w:val="none" w:sz="0" w:space="0" w:color="auto" w:frame="1"/>
+        </w:rPr>
+        <w:t>Finally, compute the TF-IDF similarity score between the query and each candidate document [hint: there is no need to construct the complete document vector, or loop through all dimension</w:t>
+      </w:r>
+      <w:bookmarkStart w:id="0" w:name="_GoBack"/>
+      <w:bookmarkEnd w:id="0"/>
+      <w:r>
+        <w:rPr>
+          <w:color w:val="FF0000"/>
+          <w:bdr w:val="none" w:sz="0" w:space="0" w:color="auto" w:frame="1"/>
+        </w:rPr>
+        <w:t>s in the vector space], and sort the documents by the score.</w:t>
       </w:r>
     </w:p>
     <w:p>
@@ -317,12 +325,12 @@
         <w:shd w:val="clear" w:color="auto" w:fill="FFFFFF"/>
         <w:spacing w:before="0" w:beforeAutospacing="0" w:after="0" w:afterAutospacing="0"/>
         <w:rPr>
-          <w:color w:val="444444"/>
-        </w:rPr>
-      </w:pPr>
-      <w:r>
-        <w:rPr>
-          <w:color w:val="444444"/>
+          <w:color w:val="70AD47" w:themeColor="accent6"/>
+        </w:rPr>
+      </w:pPr>
+      <w:r>
+        <w:rPr>
+          <w:color w:val="70AD47" w:themeColor="accent6"/>
           <w:bdr w:val="none" w:sz="0" w:space="0" w:color="auto" w:frame="1"/>
         </w:rPr>
         <w:t xml:space="preserve">You should identify a domain of interest (e.g., </w:t>
@@ -330,7 +338,7 @@
       <w:proofErr w:type="spellStart"/>
       <w:r>
         <w:rPr>
-          <w:color w:val="444444"/>
+          <w:color w:val="70AD47" w:themeColor="accent6"/>
           <w:bdr w:val="none" w:sz="0" w:space="0" w:color="auto" w:frame="1"/>
         </w:rPr>
         <w:t>ku</w:t>
@@ -338,7 +346,7 @@
       <w:proofErr w:type="spellEnd"/>
       <w:r>
         <w:rPr>
-          <w:color w:val="444444"/>
+          <w:color w:val="70AD47" w:themeColor="accent6"/>
           <w:bdr w:val="none" w:sz="0" w:space="0" w:color="auto" w:frame="1"/>
         </w:rPr>
         <w:t xml:space="preserve">, Wikipedia, </w:t>
@@ -346,7 +354,7 @@
       <w:proofErr w:type="spellStart"/>
       <w:r>
         <w:rPr>
-          <w:color w:val="444444"/>
+          <w:color w:val="70AD47" w:themeColor="accent6"/>
           <w:bdr w:val="none" w:sz="0" w:space="0" w:color="auto" w:frame="1"/>
         </w:rPr>
         <w:t>nfl</w:t>
@@ -354,7 +362,7 @@
       <w:proofErr w:type="spellEnd"/>
       <w:r>
         <w:rPr>
-          <w:color w:val="444444"/>
+          <w:color w:val="70AD47" w:themeColor="accent6"/>
           <w:bdr w:val="none" w:sz="0" w:space="0" w:color="auto" w:frame="1"/>
         </w:rPr>
         <w:t xml:space="preserve">, etc.). Ideally, the size of the domain should be manageable, and the link structure is not too complicate to follow. </w:t>
@@ -370,12 +378,12 @@
         <w:shd w:val="clear" w:color="auto" w:fill="FFFFFF"/>
         <w:spacing w:before="0" w:beforeAutospacing="0" w:after="0" w:afterAutospacing="0"/>
         <w:rPr>
-          <w:color w:val="444444"/>
-        </w:rPr>
-      </w:pPr>
-      <w:r>
-        <w:rPr>
-          <w:color w:val="444444"/>
+          <w:color w:val="70AD47" w:themeColor="accent6"/>
+        </w:rPr>
+      </w:pPr>
+      <w:r>
+        <w:rPr>
+          <w:color w:val="70AD47" w:themeColor="accent6"/>
           <w:bdr w:val="none" w:sz="0" w:space="0" w:color="auto" w:frame="1"/>
         </w:rPr>
         <w:t xml:space="preserve">Your crawler should contain at least three components: (1) a multi-threaded spider that fetches and parses webpages, (2) the URL frontier which stores to-be-crawled URLs; and (3) the URL repository that stores crawled URLs. Please be polite to the site. </w:t>
@@ -396,7 +404,7 @@
       </w:pPr>
       <w:r>
         <w:rPr>
-          <w:color w:val="444444"/>
+          <w:color w:val="70AD47" w:themeColor="accent6"/>
           <w:bdr w:val="none" w:sz="0" w:space="0" w:color="auto" w:frame="1"/>
         </w:rPr>
         <w:t>Please collect a few hundreds to a few thousands of pages.</w:t>

</xml_diff>

<commit_message>
Input query, calculate query vector, normalize query vector
</commit_message>
<xml_diff>
--- a/tasks.docx
+++ b/tasks.docx
@@ -230,11 +230,13 @@
         <w:shd w:val="clear" w:color="auto" w:fill="FFFFFF"/>
         <w:spacing w:before="0" w:beforeAutospacing="0" w:after="0" w:afterAutospacing="0"/>
         <w:rPr>
+          <w:strike/>
           <w:color w:val="FF0000"/>
         </w:rPr>
       </w:pPr>
       <w:r>
         <w:rPr>
+          <w:strike/>
           <w:color w:val="FF0000"/>
           <w:bdr w:val="none" w:sz="0" w:space="0" w:color="auto" w:frame="1"/>
         </w:rPr>
@@ -259,61 +261,54 @@
           <w:color w:val="FF0000"/>
           <w:bdr w:val="none" w:sz="0" w:space="0" w:color="auto" w:frame="1"/>
         </w:rPr>
-        <w:t>Finally, compute the TF-IDF similarity score between the query and each candidate document [hint: there is no need to construct the complete document vector, or loop through all dimension</w:t>
+        <w:t>Finally, compute the TF-IDF similarity score between the query and each candidate document [hint: there is no need to construct the complete document vector, or loop through all dimensions in the vector space], and sort the documents by the score.</w:t>
+      </w:r>
+    </w:p>
+    <w:p>
+      <w:pPr>
+        <w:pStyle w:val="NormalWeb"/>
+        <w:shd w:val="clear" w:color="auto" w:fill="FFFFFF"/>
+        <w:spacing w:before="0" w:beforeAutospacing="0" w:after="0" w:afterAutospacing="0"/>
+        <w:ind w:left="720"/>
+        <w:rPr>
+          <w:color w:val="444444"/>
+        </w:rPr>
+      </w:pPr>
+    </w:p>
+    <w:p>
+      <w:pPr>
+        <w:pStyle w:val="NormalWeb"/>
+        <w:shd w:val="clear" w:color="auto" w:fill="FFFFFF"/>
+        <w:spacing w:before="0" w:beforeAutospacing="0" w:after="0" w:afterAutospacing="0"/>
+        <w:rPr>
+          <w:color w:val="444444"/>
+          <w:bdr w:val="none" w:sz="0" w:space="0" w:color="auto" w:frame="1"/>
+        </w:rPr>
+      </w:pPr>
+      <w:r>
+        <w:rPr>
+          <w:color w:val="444444"/>
+          <w:bdr w:val="none" w:sz="0" w:space="0" w:color="auto" w:frame="1"/>
+        </w:rPr>
+        <w:t>3. </w:t>
+      </w:r>
+      <w:r>
+        <w:rPr>
+          <w:rStyle w:val="Strong"/>
+          <w:color w:val="444444"/>
+          <w:bdr w:val="none" w:sz="0" w:space="0" w:color="auto" w:frame="1"/>
+        </w:rPr>
+        <w:t>Niche crawler</w:t>
+      </w:r>
+      <w:r>
+        <w:rPr>
+          <w:color w:val="444444"/>
+          <w:bdr w:val="none" w:sz="0" w:space="0" w:color="auto" w:frame="1"/>
+        </w:rPr>
+        <w:t xml:space="preserve">. </w:t>
       </w:r>
       <w:bookmarkStart w:id="0" w:name="_GoBack"/>
       <w:bookmarkEnd w:id="0"/>
-      <w:r>
-        <w:rPr>
-          <w:color w:val="FF0000"/>
-          <w:bdr w:val="none" w:sz="0" w:space="0" w:color="auto" w:frame="1"/>
-        </w:rPr>
-        <w:t>s in the vector space], and sort the documents by the score.</w:t>
-      </w:r>
-    </w:p>
-    <w:p>
-      <w:pPr>
-        <w:pStyle w:val="NormalWeb"/>
-        <w:shd w:val="clear" w:color="auto" w:fill="FFFFFF"/>
-        <w:spacing w:before="0" w:beforeAutospacing="0" w:after="0" w:afterAutospacing="0"/>
-        <w:ind w:left="720"/>
-        <w:rPr>
-          <w:color w:val="444444"/>
-        </w:rPr>
-      </w:pPr>
-    </w:p>
-    <w:p>
-      <w:pPr>
-        <w:pStyle w:val="NormalWeb"/>
-        <w:shd w:val="clear" w:color="auto" w:fill="FFFFFF"/>
-        <w:spacing w:before="0" w:beforeAutospacing="0" w:after="0" w:afterAutospacing="0"/>
-        <w:rPr>
-          <w:color w:val="444444"/>
-          <w:bdr w:val="none" w:sz="0" w:space="0" w:color="auto" w:frame="1"/>
-        </w:rPr>
-      </w:pPr>
-      <w:r>
-        <w:rPr>
-          <w:color w:val="444444"/>
-          <w:bdr w:val="none" w:sz="0" w:space="0" w:color="auto" w:frame="1"/>
-        </w:rPr>
-        <w:t>3. </w:t>
-      </w:r>
-      <w:r>
-        <w:rPr>
-          <w:rStyle w:val="Strong"/>
-          <w:color w:val="444444"/>
-          <w:bdr w:val="none" w:sz="0" w:space="0" w:color="auto" w:frame="1"/>
-        </w:rPr>
-        <w:t>Niche crawler</w:t>
-      </w:r>
-      <w:r>
-        <w:rPr>
-          <w:color w:val="444444"/>
-          <w:bdr w:val="none" w:sz="0" w:space="0" w:color="auto" w:frame="1"/>
-        </w:rPr>
-        <w:t xml:space="preserve">. </w:t>
-      </w:r>
     </w:p>
     <w:p>
       <w:pPr>

</xml_diff>